<commit_message>
Added to Tech Report
</commit_message>
<xml_diff>
--- a/Report/Technical Report V2.01.docx
+++ b/Report/Technical Report V2.01.docx
@@ -4419,22 +4419,139 @@
           <w:b/>
           <w:lang w:val="en-GB"/>
         </w:rPr>
-        <w:t xml:space="preserve">It’s </w:t>
+        <w:t>It’s POPCORNTime</w:t>
+      </w:r>
+      <w:r>
+        <w:rPr>
+          <w:lang w:val="en-GB"/>
+        </w:rPr>
+        <w:t>”.</w:t>
+      </w:r>
+    </w:p>
+    <w:p>
+      <w:pPr>
+        <w:spacing w:after="0"/>
+        <w:rPr>
+          <w:lang w:val="en-GB"/>
+        </w:rPr>
+      </w:pPr>
+    </w:p>
+    <w:p>
+      <w:pPr>
+        <w:spacing w:after="0"/>
+        <w:rPr>
+          <w:lang w:val="en-GB"/>
+        </w:rPr>
+      </w:pPr>
+      <w:r>
+        <w:rPr>
+          <w:lang w:val="en-GB"/>
+        </w:rPr>
+        <w:t xml:space="preserve">The web application will require Users to register for an account which will save personal information such as their full name, email, contact number, address and credit card information. They will then log on through a </w:t>
+      </w:r>
+      <w:r>
+        <w:rPr>
+          <w:lang w:val="en-GB"/>
+        </w:rPr>
+        <w:t>Login Page using an email and password.</w:t>
+      </w:r>
+    </w:p>
+    <w:p>
+      <w:pPr>
+        <w:spacing w:after="0"/>
+        <w:rPr>
+          <w:lang w:val="en-GB"/>
+        </w:rPr>
+      </w:pPr>
+    </w:p>
+    <w:p>
+      <w:pPr>
+        <w:spacing w:after="0"/>
+        <w:rPr>
+          <w:lang w:val="en-GB"/>
+        </w:rPr>
+      </w:pPr>
+      <w:r>
+        <w:rPr>
+          <w:lang w:val="en-GB"/>
+        </w:rPr>
+        <w:t>I also plan on having an Admin Console. This will</w:t>
+      </w:r>
+      <w:r>
+        <w:rPr>
+          <w:lang w:val="en-GB"/>
+        </w:rPr>
+        <w:t xml:space="preserve"> be a local Administrator view that the cinema or theatre managers will be able to access. </w:t>
+      </w:r>
+      <w:r>
+        <w:rPr>
+          <w:lang w:val="en-GB"/>
+        </w:rPr>
+        <w:br/>
+        <w:t xml:space="preserve">From here they will be able to create items for sale with a simple form. Also set and change advertisements or set percentage discounts that can be accessed by the user by them inputting a special code. The admin will be able to set this code. The well as create items, Adverts or Promotions, the admin-user will be able to Edit or remove items from displaying on the </w:t>
+      </w:r>
+      <w:r>
+        <w:rPr>
+          <w:lang w:val="en-GB"/>
+        </w:rPr>
+        <w:t>user’s</w:t>
+      </w:r>
+      <w:r>
+        <w:rPr>
+          <w:lang w:val="en-GB"/>
+        </w:rPr>
+        <w:t xml:space="preserve"> page, meaning they can change the price of the item, or delete it altogether, making it unavailable to purchase and will not be displayed </w:t>
+      </w:r>
+      <w:r>
+        <w:rPr>
+          <w:lang w:val="en-GB"/>
+        </w:rPr>
+        <w:t xml:space="preserve">to the </w:t>
+      </w:r>
+      <w:r>
+        <w:rPr>
+          <w:lang w:val="en-GB"/>
+        </w:rPr>
+        <w:t>users</w:t>
+      </w:r>
+      <w:r>
+        <w:rPr>
+          <w:lang w:val="en-GB"/>
+        </w:rPr>
+        <w:t>.</w:t>
+      </w:r>
+      <w:r>
+        <w:rPr>
+          <w:lang w:val="en-GB"/>
+        </w:rPr>
+        <w:br/>
+        <w:t xml:space="preserve">Another feature will be they can add promotional text to the to display on the </w:t>
+      </w:r>
+      <w:r>
+        <w:rPr>
+          <w:lang w:val="en-GB"/>
+        </w:rPr>
+        <w:t>Index</w:t>
+      </w:r>
+      <w:r>
+        <w:rPr>
+          <w:lang w:val="en-GB"/>
+        </w:rPr>
+        <w:t xml:space="preserve"> Page. This text may be able to be transformed using font styling html 5 and </w:t>
       </w:r>
       <w:proofErr w:type="spellStart"/>
       <w:r>
         <w:rPr>
-          <w:b/>
-          <w:lang w:val="en-GB"/>
-        </w:rPr>
-        <w:t>POPCORNTime</w:t>
+          <w:lang w:val="en-GB"/>
+        </w:rPr>
+        <w:t>css</w:t>
       </w:r>
       <w:proofErr w:type="spellEnd"/>
       <w:r>
         <w:rPr>
           <w:lang w:val="en-GB"/>
         </w:rPr>
-        <w:t>”.</w:t>
+        <w:t xml:space="preserve"> 3 tags. The placement on the index page will remain the same.</w:t>
       </w:r>
     </w:p>
     <w:p>
@@ -4444,6 +4561,18 @@
           <w:lang w:val="en-GB"/>
         </w:rPr>
       </w:pPr>
+      <w:r>
+        <w:rPr>
+          <w:lang w:val="en-GB"/>
+        </w:rPr>
+        <w:t xml:space="preserve">This will also be tested for cross site scripting and Injection attacks for security. </w:t>
+      </w:r>
+      <w:r>
+        <w:rPr>
+          <w:lang w:val="en-GB"/>
+        </w:rPr>
+        <w:t>To aid prevention of attacks the tags allowed will be limited and the text will be kept as a string. It will not be linked to a database.</w:t>
+      </w:r>
     </w:p>
     <w:p>
       <w:pPr>
@@ -4456,19 +4585,63 @@
         <w:rPr>
           <w:lang w:val="en-GB"/>
         </w:rPr>
-        <w:t xml:space="preserve">The web application will require Users to register for an account which will save personal information such as their full name, email, contact number, address and credit card information. They will then log on through a </w:t>
-      </w:r>
-      <w:r>
-        <w:rPr>
-          <w:lang w:val="en-GB"/>
-        </w:rPr>
-        <w:t>Login Page using an email and password.</w:t>
+        <w:t xml:space="preserve">Another potential feature may be to view and collect the anonymous data which could be used for research. This can then be used to view how popular an item is, the number of registered users who access the web application. As well </w:t>
+      </w:r>
+      <w:r>
+        <w:rPr>
+          <w:lang w:val="en-GB"/>
+        </w:rPr>
+        <w:t>as how many p</w:t>
+      </w:r>
+      <w:r>
+        <w:rPr>
+          <w:lang w:val="en-GB"/>
+        </w:rPr>
+        <w:t xml:space="preserve">urchases are made after clicking the guest option. This data will be displayed to the Admin in a table or chart to help them know their clientele better and cater to them to provide a better service. </w:t>
       </w:r>
     </w:p>
     <w:p>
       <w:pPr>
         <w:spacing w:after="0"/>
-        <w:ind w:firstLine="360"/>
+        <w:rPr>
+          <w:lang w:val="en-GB"/>
+        </w:rPr>
+      </w:pPr>
+      <w:r>
+        <w:rPr>
+          <w:lang w:val="en-GB"/>
+        </w:rPr>
+        <w:lastRenderedPageBreak/>
+        <w:t>This would be supplemented by an automated user experience survey they</w:t>
+      </w:r>
+      <w:r>
+        <w:rPr>
+          <w:lang w:val="en-GB"/>
+        </w:rPr>
+        <w:t xml:space="preserve"> can send after purcha</w:t>
+      </w:r>
+      <w:r>
+        <w:rPr>
+          <w:lang w:val="en-GB"/>
+        </w:rPr>
+        <w:t>s</w:t>
+      </w:r>
+      <w:r>
+        <w:rPr>
+          <w:lang w:val="en-GB"/>
+        </w:rPr>
+        <w:t>e</w:t>
+      </w:r>
+      <w:r>
+        <w:rPr>
+          <w:lang w:val="en-GB"/>
+        </w:rPr>
+        <w:t>.</w:t>
+      </w:r>
+    </w:p>
+    <w:p>
+      <w:pPr>
+        <w:spacing w:after="0"/>
       </w:pPr>
     </w:p>
     <w:p>
@@ -4696,8 +4869,6 @@
       </w:r>
     </w:p>
     <w:p/>
-    <w:p/>
-    <w:p/>
     <w:p>
       <w:pPr>
         <w:pStyle w:val="ListParagraph"/>
@@ -4715,7 +4886,6 @@
           <w:b/>
           <w:lang w:val="en-US"/>
         </w:rPr>
-        <w:lastRenderedPageBreak/>
         <w:t>Encryption of the database</w:t>
       </w:r>
     </w:p>
@@ -4729,6 +4899,8 @@
       <w:r>
         <w:t xml:space="preserve">user data such as users address, contact number but most importantly their credit card information. </w:t>
       </w:r>
+      <w:bookmarkStart w:id="4" w:name="_GoBack"/>
+      <w:bookmarkEnd w:id="4"/>
     </w:p>
     <w:p>
       <w:pPr>
@@ -4767,9 +4939,52 @@
         <w:t>.</w:t>
       </w:r>
       <w:r>
+        <w:t xml:space="preserve"> The User will add items to the cart then then it’s sent to </w:t>
+      </w:r>
+      <w:proofErr w:type="spellStart"/>
+      <w:r>
+        <w:t>paypal</w:t>
+      </w:r>
+      <w:proofErr w:type="spellEnd"/>
+      <w:r>
+        <w:t xml:space="preserve"> where they can log in with a </w:t>
+      </w:r>
+      <w:proofErr w:type="spellStart"/>
+      <w:r>
+        <w:t>paypal</w:t>
+      </w:r>
+      <w:proofErr w:type="spellEnd"/>
+      <w:r>
+        <w:t xml:space="preserve"> account or use their card through the</w:t>
+      </w:r>
+      <w:r>
+        <w:t xml:space="preserve"> </w:t>
+      </w:r>
+      <w:proofErr w:type="spellStart"/>
+      <w:r>
+        <w:t>paypal</w:t>
+      </w:r>
+      <w:proofErr w:type="spellEnd"/>
+      <w:r>
+        <w:t xml:space="preserve"> </w:t>
+      </w:r>
+      <w:r>
+        <w:t>g</w:t>
+      </w:r>
+      <w:r>
+        <w:t xml:space="preserve">uest </w:t>
+      </w:r>
+      <w:r>
+        <w:t xml:space="preserve">Payment </w:t>
+      </w:r>
+      <w:r>
+        <w:t>function.</w:t>
+      </w:r>
+      <w:r>
         <w:br/>
       </w:r>
       <w:r>
+        <w:lastRenderedPageBreak/>
         <w:t>Ideally there Verified by visa will also be implemented during the purchase process.</w:t>
       </w:r>
     </w:p>
@@ -4794,14 +5009,14 @@
           <w:lang w:val="en-IE"/>
         </w:rPr>
       </w:pPr>
-      <w:bookmarkStart w:id="4" w:name="_Toc475697254"/>
+      <w:bookmarkStart w:id="5" w:name="_Toc475697254"/>
       <w:r>
         <w:rPr>
           <w:lang w:val="en-IE"/>
         </w:rPr>
         <w:t>Technologies</w:t>
       </w:r>
-      <w:bookmarkEnd w:id="4"/>
+      <w:bookmarkEnd w:id="5"/>
     </w:p>
     <w:p>
       <w:pPr>
@@ -5079,15 +5294,14 @@
           <w:lang w:val="en-IE"/>
         </w:rPr>
       </w:pPr>
-      <w:bookmarkStart w:id="5" w:name="_Toc475697255"/>
-      <w:r>
-        <w:rPr>
-          <w:lang w:val="en-IE"/>
-        </w:rPr>
-        <w:lastRenderedPageBreak/>
+      <w:bookmarkStart w:id="6" w:name="_Toc475697255"/>
+      <w:r>
+        <w:rPr>
+          <w:lang w:val="en-IE"/>
+        </w:rPr>
         <w:t>Structure</w:t>
       </w:r>
-      <w:bookmarkEnd w:id="5"/>
+      <w:bookmarkEnd w:id="6"/>
     </w:p>
     <w:p>
       <w:pPr>
@@ -5109,7 +5323,7 @@
           <w:lang w:val="en-IE"/>
         </w:rPr>
       </w:pPr>
-      <w:bookmarkStart w:id="6" w:name="_Toc475697256"/>
+      <w:bookmarkStart w:id="7" w:name="_Toc475697256"/>
       <w:r>
         <w:rPr>
           <w:lang w:val="en-IE"/>
@@ -5117,7 +5331,7 @@
         <w:lastRenderedPageBreak/>
         <w:t>System</w:t>
       </w:r>
-      <w:bookmarkEnd w:id="6"/>
+      <w:bookmarkEnd w:id="7"/>
     </w:p>
     <w:p>
       <w:pPr>
@@ -5126,14 +5340,14 @@
           <w:lang w:val="en-IE"/>
         </w:rPr>
       </w:pPr>
-      <w:bookmarkStart w:id="7" w:name="_Toc475697257"/>
+      <w:bookmarkStart w:id="8" w:name="_Toc475697257"/>
       <w:r>
         <w:rPr>
           <w:lang w:val="en-IE"/>
         </w:rPr>
         <w:t>Requirements</w:t>
       </w:r>
-      <w:bookmarkEnd w:id="7"/>
+      <w:bookmarkEnd w:id="8"/>
     </w:p>
     <w:p>
       <w:pPr>
@@ -7748,14 +7962,12 @@
         <w:tab/>
         <w:t xml:space="preserve">The Application compares to current system date and time against the </w:t>
       </w:r>
-      <w:proofErr w:type="spellStart"/>
-      <w:r>
-        <w:rPr>
-          <w:lang w:val="en-IE"/>
-        </w:rPr>
-        <w:t>preset</w:t>
-      </w:r>
-      <w:proofErr w:type="spellEnd"/>
+      <w:r>
+        <w:rPr>
+          <w:lang w:val="en-IE"/>
+        </w:rPr>
+        <w:t>present</w:t>
+      </w:r>
       <w:r>
         <w:rPr>
           <w:lang w:val="en-IE"/>
@@ -8087,8 +8299,6 @@
         </w:rPr>
         <w:t>The Application Closes</w:t>
       </w:r>
-      <w:bookmarkStart w:id="8" w:name="_GoBack"/>
-      <w:bookmarkEnd w:id="8"/>
     </w:p>
     <w:p>
       <w:pPr>
@@ -10695,17 +10905,8 @@
           <w:b/>
           <w:lang w:val="en-GB"/>
         </w:rPr>
-        <w:t xml:space="preserve">It’s </w:t>
-      </w:r>
-      <w:proofErr w:type="spellStart"/>
-      <w:r>
-        <w:rPr>
-          <w:b/>
-          <w:lang w:val="en-GB"/>
-        </w:rPr>
-        <w:t>POPCORNTime</w:t>
-      </w:r>
-      <w:proofErr w:type="spellEnd"/>
+        <w:t>It’s POPCORNTime</w:t>
+      </w:r>
       <w:r>
         <w:rPr>
           <w:lang w:val="en-GB"/>
@@ -18633,7 +18834,7 @@
 </file>
 
 <file path=customXml/itemProps1.xml><?xml version="1.0" encoding="utf-8"?>
-<ds:datastoreItem xmlns:ds="http://schemas.openxmlformats.org/officeDocument/2006/customXml" ds:itemID="{6906D0C4-11BF-4FDE-9EF3-54C23EA78B84}">
+<ds:datastoreItem xmlns:ds="http://schemas.openxmlformats.org/officeDocument/2006/customXml" ds:itemID="{B13ADDF6-5528-4FB7-BF07-D4FA93636D93}">
   <ds:schemaRefs>
     <ds:schemaRef ds:uri="http://schemas.openxmlformats.org/officeDocument/2006/bibliography"/>
   </ds:schemaRefs>

</xml_diff>

<commit_message>
Updated tech report and new file
</commit_message>
<xml_diff>
--- a/Report/Technical Report V2.01.docx
+++ b/Report/Technical Report V2.01.docx
@@ -7550,16 +7550,22 @@
           <w:lang w:val="en-IE"/>
         </w:rPr>
         <w:tab/>
-        <w:t>The transaction is processed, but</w:t>
-      </w:r>
-      <w:r>
-        <w:rPr>
-          <w:lang w:val="en-IE"/>
-        </w:rPr>
-        <w:t xml:space="preserve"> is</w:t>
+        <w:t xml:space="preserve">The transaction is </w:t>
+      </w:r>
+      <w:r>
+        <w:rPr>
+          <w:lang w:val="en-IE"/>
+        </w:rPr>
+        <w:t>processed but</w:t>
       </w:r>
       <w:bookmarkStart w:id="8" w:name="_GoBack"/>
       <w:bookmarkEnd w:id="8"/>
+      <w:r>
+        <w:rPr>
+          <w:lang w:val="en-IE"/>
+        </w:rPr>
+        <w:t xml:space="preserve"> is</w:t>
+      </w:r>
       <w:r>
         <w:rPr>
           <w:lang w:val="en-IE"/>
@@ -18898,7 +18904,7 @@
 </file>
 
 <file path=customXml/itemProps1.xml><?xml version="1.0" encoding="utf-8"?>
-<ds:datastoreItem xmlns:ds="http://schemas.openxmlformats.org/officeDocument/2006/customXml" ds:itemID="{565095CE-447A-4175-8AC3-997657022619}">
+<ds:datastoreItem xmlns:ds="http://schemas.openxmlformats.org/officeDocument/2006/customXml" ds:itemID="{BDC28756-E019-42C0-B578-7B1C080C6BCE}">
   <ds:schemaRefs>
     <ds:schemaRef ds:uri="http://schemas.openxmlformats.org/officeDocument/2006/bibliography"/>
   </ds:schemaRefs>

</xml_diff>